<commit_message>
Update Project Report for Project 2.docx
</commit_message>
<xml_diff>
--- a/Project Report for Project 2.docx
+++ b/Project Report for Project 2.docx
@@ -64,14 +64,7 @@
           <w:sz w:val="36"/>
           <w:szCs w:val="36"/>
         </w:rPr>
-        <w:t>A</w:t>
-      </w:r>
-      <w:r>
-        <w:rPr>
-          <w:sz w:val="36"/>
-          <w:szCs w:val="36"/>
-        </w:rPr>
-        <w:t>ndrew Lange, Mason Johnson, Matt Hays, Staven Valet</w:t>
+        <w:t>Andrew Lange, Mason Johnson, Matt Hays, Staven Valet</w:t>
       </w:r>
     </w:p>
     <w:p>
@@ -117,6 +110,298 @@
     </w:p>
     <w:p>
       <w:pPr>
+        <w:jc w:val="center"/>
+        <w:rPr>
+          <w:sz w:val="36"/>
+          <w:szCs w:val="36"/>
+        </w:rPr>
+      </w:pPr>
+    </w:p>
+    <w:p>
+      <w:pPr>
+        <w:jc w:val="center"/>
+        <w:rPr>
+          <w:sz w:val="36"/>
+          <w:szCs w:val="36"/>
+        </w:rPr>
+      </w:pPr>
+      <w:r>
+        <w:rPr>
+          <w:sz w:val="36"/>
+          <w:szCs w:val="36"/>
+        </w:rPr>
+        <w:t xml:space="preserve">In the Main method, create a buffered reader using a </w:t>
+      </w:r>
+      <w:proofErr w:type="spellStart"/>
+      <w:r>
+        <w:rPr>
+          <w:sz w:val="36"/>
+          <w:szCs w:val="36"/>
+        </w:rPr>
+        <w:t>FileReader</w:t>
+      </w:r>
+      <w:proofErr w:type="spellEnd"/>
+      <w:r>
+        <w:rPr>
+          <w:sz w:val="36"/>
+          <w:szCs w:val="36"/>
+        </w:rPr>
+        <w:t xml:space="preserve"> to open “test.txt”.</w:t>
+      </w:r>
+    </w:p>
+    <w:p>
+      <w:pPr>
+        <w:jc w:val="center"/>
+        <w:rPr>
+          <w:sz w:val="36"/>
+          <w:szCs w:val="36"/>
+        </w:rPr>
+      </w:pPr>
+      <w:r>
+        <w:rPr>
+          <w:sz w:val="36"/>
+          <w:szCs w:val="36"/>
+        </w:rPr>
+        <w:t xml:space="preserve">Reads the file line by line creating an object of </w:t>
+      </w:r>
+      <w:proofErr w:type="spellStart"/>
+      <w:r>
+        <w:rPr>
+          <w:sz w:val="36"/>
+          <w:szCs w:val="36"/>
+        </w:rPr>
+        <w:t>InfixExpression</w:t>
+      </w:r>
+      <w:proofErr w:type="spellEnd"/>
+      <w:r>
+        <w:rPr>
+          <w:sz w:val="36"/>
+          <w:szCs w:val="36"/>
+        </w:rPr>
+        <w:t xml:space="preserve"> that parses the stored line, then output the results of the expression.</w:t>
+      </w:r>
+    </w:p>
+    <w:p>
+      <w:pPr>
+        <w:jc w:val="center"/>
+        <w:rPr>
+          <w:sz w:val="36"/>
+          <w:szCs w:val="36"/>
+        </w:rPr>
+      </w:pPr>
+      <w:r>
+        <w:rPr>
+          <w:sz w:val="36"/>
+          <w:szCs w:val="36"/>
+        </w:rPr>
+        <w:t>It will throw a “</w:t>
+      </w:r>
+      <w:proofErr w:type="spellStart"/>
+      <w:r>
+        <w:rPr>
+          <w:sz w:val="36"/>
+          <w:szCs w:val="36"/>
+        </w:rPr>
+        <w:t>FileNotFoundException</w:t>
+      </w:r>
+      <w:proofErr w:type="spellEnd"/>
+      <w:r>
+        <w:rPr>
+          <w:sz w:val="36"/>
+          <w:szCs w:val="36"/>
+        </w:rPr>
+        <w:t xml:space="preserve">” if the file is not located and an </w:t>
+      </w:r>
+      <w:proofErr w:type="spellStart"/>
+      <w:r>
+        <w:rPr>
+          <w:sz w:val="36"/>
+          <w:szCs w:val="36"/>
+        </w:rPr>
+        <w:t>IOException</w:t>
+      </w:r>
+      <w:proofErr w:type="spellEnd"/>
+      <w:r>
+        <w:rPr>
+          <w:sz w:val="36"/>
+          <w:szCs w:val="36"/>
+        </w:rPr>
+        <w:t xml:space="preserve"> if there is an error while handling the file.</w:t>
+      </w:r>
+    </w:p>
+    <w:p>
+      <w:pPr>
+        <w:jc w:val="center"/>
+        <w:rPr>
+          <w:sz w:val="36"/>
+          <w:szCs w:val="36"/>
+        </w:rPr>
+      </w:pPr>
+      <w:r>
+        <w:rPr>
+          <w:sz w:val="36"/>
+          <w:szCs w:val="36"/>
+        </w:rPr>
+        <w:t xml:space="preserve">In the </w:t>
+      </w:r>
+      <w:proofErr w:type="spellStart"/>
+      <w:r>
+        <w:rPr>
+          <w:sz w:val="36"/>
+          <w:szCs w:val="36"/>
+        </w:rPr>
+        <w:t>InfixExpression</w:t>
+      </w:r>
+      <w:proofErr w:type="spellEnd"/>
+      <w:r>
+        <w:rPr>
+          <w:sz w:val="36"/>
+          <w:szCs w:val="36"/>
+        </w:rPr>
+        <w:t xml:space="preserve"> class the constructor gets passed the expression store as string variable named “line” and parses it into a stack of strings, tokenizing each operand and operator in the initial expression. Inside the constructor it calls the </w:t>
+      </w:r>
+      <w:proofErr w:type="spellStart"/>
+      <w:r>
+        <w:rPr>
+          <w:sz w:val="36"/>
+          <w:szCs w:val="36"/>
+        </w:rPr>
+        <w:t>reverseInfixStack</w:t>
+      </w:r>
+      <w:proofErr w:type="spellEnd"/>
+      <w:r>
+        <w:rPr>
+          <w:sz w:val="36"/>
+          <w:szCs w:val="36"/>
+        </w:rPr>
+        <w:t>() method to make the beginning of the expression appear on top of the stack for easier processing.</w:t>
+      </w:r>
+    </w:p>
+    <w:p>
+      <w:pPr>
+        <w:jc w:val="center"/>
+        <w:rPr>
+          <w:sz w:val="36"/>
+          <w:szCs w:val="36"/>
+        </w:rPr>
+      </w:pPr>
+      <w:r>
+        <w:rPr>
+          <w:sz w:val="36"/>
+          <w:szCs w:val="36"/>
+        </w:rPr>
+        <w:t xml:space="preserve">Afterwards, it calls </w:t>
+      </w:r>
+      <w:proofErr w:type="spellStart"/>
+      <w:r>
+        <w:rPr>
+          <w:sz w:val="36"/>
+          <w:szCs w:val="36"/>
+        </w:rPr>
+        <w:t>infixToPostfix</w:t>
+      </w:r>
+      <w:proofErr w:type="spellEnd"/>
+      <w:r>
+        <w:rPr>
+          <w:sz w:val="36"/>
+          <w:szCs w:val="36"/>
+        </w:rPr>
+        <w:t xml:space="preserve">() and  converts the infix stack to a postfix expression stored as a string. Inside </w:t>
+      </w:r>
+      <w:proofErr w:type="spellStart"/>
+      <w:r>
+        <w:rPr>
+          <w:sz w:val="36"/>
+          <w:szCs w:val="36"/>
+        </w:rPr>
+        <w:t>infixToPostfx</w:t>
+      </w:r>
+      <w:proofErr w:type="spellEnd"/>
+      <w:r>
+        <w:rPr>
+          <w:sz w:val="36"/>
+          <w:szCs w:val="36"/>
+        </w:rPr>
+        <w:t>() it arranges the operators in corresponding order based on precedence determined by the precedence() method.</w:t>
+      </w:r>
+    </w:p>
+    <w:p>
+      <w:pPr>
+        <w:jc w:val="center"/>
+        <w:rPr>
+          <w:sz w:val="36"/>
+          <w:szCs w:val="36"/>
+        </w:rPr>
+      </w:pPr>
+      <w:r>
+        <w:rPr>
+          <w:sz w:val="36"/>
+          <w:szCs w:val="36"/>
+        </w:rPr>
+        <w:t>After the expression has been converted to postfix the evaluate() method is called to return the result of the parsed expression.</w:t>
+      </w:r>
+    </w:p>
+    <w:p>
+      <w:pPr>
+        <w:jc w:val="center"/>
+        <w:rPr>
+          <w:sz w:val="36"/>
+          <w:szCs w:val="36"/>
+        </w:rPr>
+      </w:pPr>
+      <w:r>
+        <w:rPr>
+          <w:sz w:val="36"/>
+          <w:szCs w:val="36"/>
+        </w:rPr>
+        <w:lastRenderedPageBreak/>
+        <w:t>Arithmetic expression</w:t>
+      </w:r>
+      <w:r>
+        <w:rPr>
+          <w:sz w:val="36"/>
+          <w:szCs w:val="36"/>
+        </w:rPr>
+        <w:t>s</w:t>
+      </w:r>
+      <w:r>
+        <w:rPr>
+          <w:sz w:val="36"/>
+          <w:szCs w:val="36"/>
+        </w:rPr>
+        <w:t xml:space="preserve"> return the value that was calculated and </w:t>
+      </w:r>
+      <w:r>
+        <w:rPr>
+          <w:sz w:val="36"/>
+          <w:szCs w:val="36"/>
+        </w:rPr>
+        <w:t>Boolean and logical operator</w:t>
+      </w:r>
+      <w:r>
+        <w:rPr>
+          <w:sz w:val="36"/>
+          <w:szCs w:val="36"/>
+        </w:rPr>
+        <w:t xml:space="preserve"> expressions</w:t>
+      </w:r>
+      <w:r>
+        <w:rPr>
+          <w:sz w:val="36"/>
+          <w:szCs w:val="36"/>
+        </w:rPr>
+        <w:t xml:space="preserve"> return 0 (False) or 1 (True)</w:t>
+      </w:r>
+      <w:r>
+        <w:rPr>
+          <w:sz w:val="36"/>
+          <w:szCs w:val="36"/>
+        </w:rPr>
+        <w:t>.</w:t>
+      </w:r>
+    </w:p>
+    <w:p>
+      <w:pPr>
         <w:rPr>
           <w:sz w:val="36"/>
           <w:szCs w:val="36"/>
@@ -156,6 +441,7 @@
       </w:pPr>
       <w:r>
         <w:rPr>
+          <w:noProof/>
           <w:sz w:val="36"/>
           <w:szCs w:val="36"/>
         </w:rPr>
@@ -191,7 +477,7 @@
                     <pic:cNvPicPr/>
                   </pic:nvPicPr>
                   <pic:blipFill>
-                    <a:blip r:embed="rId4">
+                    <a:blip r:embed="rId5">
                       <a:extLst>
                         <a:ext uri="{28A0092B-C50C-407E-A947-70E740481C1C}">
                           <a14:useLocalDpi xmlns:a14="http://schemas.microsoft.com/office/drawing/2010/main" val="0"/>
@@ -244,6 +530,84 @@
     </w:p>
     <w:p>
       <w:pPr>
+        <w:jc w:val="center"/>
+        <w:rPr>
+          <w:sz w:val="36"/>
+          <w:szCs w:val="36"/>
+        </w:rPr>
+      </w:pPr>
+      <w:r>
+        <w:rPr>
+          <w:sz w:val="36"/>
+          <w:szCs w:val="36"/>
+        </w:rPr>
+        <w:t xml:space="preserve">Line 1: </w:t>
+      </w:r>
+      <w:r>
+        <w:rPr>
+          <w:sz w:val="36"/>
+          <w:szCs w:val="36"/>
+        </w:rPr>
+        <w:t>20 % 2 &lt;= 4 + 4</w:t>
+      </w:r>
+    </w:p>
+    <w:p>
+      <w:pPr>
+        <w:jc w:val="center"/>
+        <w:rPr>
+          <w:sz w:val="36"/>
+          <w:szCs w:val="36"/>
+        </w:rPr>
+      </w:pPr>
+      <w:r>
+        <w:rPr>
+          <w:sz w:val="36"/>
+          <w:szCs w:val="36"/>
+        </w:rPr>
+        <w:t xml:space="preserve">Line 2: </w:t>
+      </w:r>
+      <w:r>
+        <w:rPr>
+          <w:sz w:val="36"/>
+          <w:szCs w:val="36"/>
+        </w:rPr>
+        <w:t>23 + 4 * 8</w:t>
+      </w:r>
+    </w:p>
+    <w:p>
+      <w:pPr>
+        <w:jc w:val="center"/>
+        <w:rPr>
+          <w:sz w:val="36"/>
+          <w:szCs w:val="36"/>
+        </w:rPr>
+      </w:pPr>
+      <w:r>
+        <w:rPr>
+          <w:sz w:val="36"/>
+          <w:szCs w:val="36"/>
+        </w:rPr>
+        <w:t>Result 1: 1 (True)</w:t>
+      </w:r>
+    </w:p>
+    <w:p>
+      <w:pPr>
+        <w:jc w:val="center"/>
+        <w:rPr>
+          <w:sz w:val="36"/>
+          <w:szCs w:val="36"/>
+        </w:rPr>
+      </w:pPr>
+      <w:r>
+        <w:rPr>
+          <w:sz w:val="36"/>
+          <w:szCs w:val="36"/>
+        </w:rPr>
+        <w:t>Result 2: 55</w:t>
+      </w:r>
+    </w:p>
+    <w:p>
+      <w:pPr>
         <w:rPr>
           <w:sz w:val="36"/>
           <w:szCs w:val="36"/>
@@ -333,6 +697,29 @@
           <w:szCs w:val="36"/>
         </w:rPr>
         <w:t xml:space="preserve">Matt Hays – </w:t>
+      </w:r>
+      <w:r>
+        <w:rPr>
+          <w:sz w:val="36"/>
+          <w:szCs w:val="36"/>
+        </w:rPr>
+        <w:t xml:space="preserve"> Designing and implementing Main method and </w:t>
+      </w:r>
+      <w:proofErr w:type="spellStart"/>
+      <w:r>
+        <w:rPr>
+          <w:sz w:val="36"/>
+          <w:szCs w:val="36"/>
+        </w:rPr>
+        <w:t>InfixExpression</w:t>
+      </w:r>
+      <w:proofErr w:type="spellEnd"/>
+      <w:r>
+        <w:rPr>
+          <w:sz w:val="36"/>
+          <w:szCs w:val="36"/>
+        </w:rPr>
+        <w:t xml:space="preserve"> class, and project outline documentation.</w:t>
       </w:r>
     </w:p>
     <w:p>
@@ -1092,4 +1479,16 @@
     </a:ext>
   </a:extLst>
 </a:theme>
+</file>
+
+<file path=customXml/item1.xml><?xml version="1.0" encoding="utf-8"?>
+<b:Sources xmlns:b="http://schemas.openxmlformats.org/officeDocument/2006/bibliography" xmlns="http://schemas.openxmlformats.org/officeDocument/2006/bibliography" SelectedStyle="\APASixthEditionOfficeOnline.xsl" StyleName="APA" Version="6"/>
+</file>
+
+<file path=customXml/itemProps1.xml><?xml version="1.0" encoding="utf-8"?>
+<ds:datastoreItem xmlns:ds="http://schemas.openxmlformats.org/officeDocument/2006/customXml" ds:itemID="{0B9CB433-B5AD-4EEF-8DCA-5B752BAC5EE2}">
+  <ds:schemaRefs>
+    <ds:schemaRef ds:uri="http://schemas.openxmlformats.org/officeDocument/2006/bibliography"/>
+  </ds:schemaRefs>
+</ds:datastoreItem>
 </file>
</xml_diff>